<commit_message>
One space fix UserManual.docx and .pdf
</commit_message>
<xml_diff>
--- a/doc/UserManual.docx
+++ b/doc/UserManual.docx
@@ -655,7 +655,7 @@
           <wp:inline wp14:editId="07E1CC16" wp14:anchorId="1B017C4C">
             <wp:extent cx="5152072" cy="3429000"/>
             <wp:effectExtent l="0" t="0" r="0" b="0"/>
-            <wp:docPr id="206964190" name="" title=""/>
+            <wp:docPr id="1506730433" name="" title=""/>
             <wp:cNvGraphicFramePr>
               <a:graphicFrameLocks noChangeAspect="1"/>
             </wp:cNvGraphicFramePr>
@@ -997,7 +997,7 @@
           <wp:inline wp14:editId="04BB921C" wp14:anchorId="4F7DCD32">
             <wp:extent cx="5152072" cy="3429000"/>
             <wp:effectExtent l="0" t="0" r="0" b="0"/>
-            <wp:docPr id="206964190" name="" title=""/>
+            <wp:docPr id="1702286010" name="" title=""/>
             <wp:cNvGraphicFramePr>
               <a:graphicFrameLocks noChangeAspect="1"/>
             </wp:cNvGraphicFramePr>
@@ -1103,7 +1103,7 @@
           <wp:inline wp14:editId="2D1F6A0F" wp14:anchorId="09A81694">
             <wp:extent cx="5152072" cy="3429000"/>
             <wp:effectExtent l="0" t="0" r="0" b="0"/>
-            <wp:docPr id="663641823" name="" title=""/>
+            <wp:docPr id="798844315" name="" title=""/>
             <wp:cNvGraphicFramePr>
               <a:graphicFrameLocks noChangeAspect="1"/>
             </wp:cNvGraphicFramePr>
@@ -1369,7 +1369,7 @@
           <wp:inline wp14:editId="4638CF93" wp14:anchorId="74B1F58A">
             <wp:extent cx="5152072" cy="3429000"/>
             <wp:effectExtent l="0" t="0" r="0" b="0"/>
-            <wp:docPr id="206964190" name="" title=""/>
+            <wp:docPr id="915838406" name="" title=""/>
             <wp:cNvGraphicFramePr>
               <a:graphicFrameLocks noChangeAspect="1"/>
             </wp:cNvGraphicFramePr>
@@ -1508,7 +1508,7 @@
           <wp:inline wp14:editId="44DFE242" wp14:anchorId="0E1CF23F">
             <wp:extent cx="5152072" cy="3429000"/>
             <wp:effectExtent l="0" t="0" r="0" b="0"/>
-            <wp:docPr id="663641823" name="" title=""/>
+            <wp:docPr id="1075875631" name="" title=""/>
             <wp:cNvGraphicFramePr>
               <a:graphicFrameLocks noChangeAspect="1"/>
             </wp:cNvGraphicFramePr>
@@ -1634,7 +1634,7 @@
           <wp:inline wp14:editId="270709FF" wp14:anchorId="33E59E02">
             <wp:extent cx="5152072" cy="3429000"/>
             <wp:effectExtent l="0" t="0" r="0" b="0"/>
-            <wp:docPr id="663641823" name="" title=""/>
+            <wp:docPr id="165969696" name="" title=""/>
             <wp:cNvGraphicFramePr>
               <a:graphicFrameLocks noChangeAspect="1"/>
             </wp:cNvGraphicFramePr>
@@ -1674,6 +1674,27 @@
       </w:r>
     </w:p>
     <w:p>
+      <w:pPr>
+        <w:pStyle w:val="Heading5"/>
+        <w:bidi w:val="0"/>
+        <w:spacing w:before="40" w:beforeAutospacing="off" w:after="0" w:afterAutospacing="off" w:line="259" w:lineRule="auto"/>
+        <w:ind w:left="0" w:right="0"/>
+        <w:jc w:val="left"/>
+        <w:rPr>
+          <w:rFonts w:ascii="Calibri" w:hAnsi="Calibri" w:eastAsia="Calibri" w:cs="Calibri"/>
+          <w:b w:val="0"/>
+          <w:bCs w:val="0"/>
+          <w:i w:val="0"/>
+          <w:iCs w:val="0"/>
+          <w:caps w:val="0"/>
+          <w:smallCaps w:val="0"/>
+          <w:noProof w:val="0"/>
+          <w:color w:val="00529F"/>
+          <w:sz w:val="28"/>
+          <w:szCs w:val="28"/>
+          <w:lang w:val="en-GB"/>
+        </w:rPr>
+      </w:pPr>
       <w:r>
         <w:rPr>
           <w:rFonts w:ascii="Calibri" w:hAnsi="Calibri" w:eastAsia="Calibri" w:cs="Calibri"/>
@@ -1771,7 +1792,7 @@
           <wp:inline wp14:editId="5B11075E" wp14:anchorId="7CB0413E">
             <wp:extent cx="5152072" cy="3429000"/>
             <wp:effectExtent l="0" t="0" r="0" b="0"/>
-            <wp:docPr id="206964190" name="" title=""/>
+            <wp:docPr id="591796521" name="" title=""/>
             <wp:cNvGraphicFramePr>
               <a:graphicFrameLocks noChangeAspect="1"/>
             </wp:cNvGraphicFramePr>
@@ -1866,18 +1887,13 @@
       </w:r>
     </w:p>
     <w:p>
-      <w:pPr>
-        <w:rPr>
-          <w:sz w:val="22"/>
-          <w:szCs w:val="22"/>
-        </w:rPr>
-      </w:pPr>
+      <w:pPr/>
       <w:r>
         <w:drawing>
-          <wp:inline wp14:editId="592BCBCB" wp14:anchorId="751E8119">
+          <wp:inline wp14:editId="3673DDB5" wp14:anchorId="751E8119">
             <wp:extent cx="5152072" cy="3429000"/>
             <wp:effectExtent l="0" t="0" r="0" b="0"/>
-            <wp:docPr id="663641823" name="" title=""/>
+            <wp:docPr id="811996333" name="" title=""/>
             <wp:cNvGraphicFramePr>
               <a:graphicFrameLocks noChangeAspect="1"/>
             </wp:cNvGraphicFramePr>
@@ -1889,10 +1905,10 @@
                     <pic:cNvPicPr/>
                   </pic:nvPicPr>
                   <pic:blipFill>
-                    <a:blip r:embed="R65572b0443424bf9">
-                      <a:extLst>
+                    <a:blip r:embed="R84e34d37c5b44507">
+                      <a:extLst xmlns:a="http://schemas.openxmlformats.org/drawingml/2006/main">
                         <a:ext xmlns:a="http://schemas.openxmlformats.org/drawingml/2006/main" uri="{28A0092B-C50C-407E-A947-70E740481C1C}">
-                          <a14:useLocalDpi val="0"/>
+                          <a14:useLocalDpi xmlns:a14="http://schemas.microsoft.com/office/drawing/2010/main" val="0"/>
                         </a:ext>
                       </a:extLst>
                     </a:blip>
@@ -1901,7 +1917,7 @@
                     </a:stretch>
                   </pic:blipFill>
                   <pic:spPr>
-                    <a:xfrm>
+                    <a:xfrm rot="0" flipH="0" flipV="0">
                       <a:off x="0" y="0"/>
                       <a:ext cx="5152072" cy="3429000"/>
                     </a:xfrm>
@@ -1918,6 +1934,7 @@
     </w:p>
     <w:p>
       <w:pPr>
+        <w:pStyle w:val="Normal"/>
         <w:rPr>
           <w:rFonts w:ascii="Arial" w:hAnsi="Arial" w:eastAsia="Arial" w:cs="Arial"/>
           <w:b w:val="0"/>
@@ -1963,7 +1980,7 @@
           <wp:inline wp14:editId="2B12D517" wp14:anchorId="7964F3E7">
             <wp:extent cx="5152072" cy="3429000"/>
             <wp:effectExtent l="0" t="0" r="0" b="0"/>
-            <wp:docPr id="663641823" name="" title=""/>
+            <wp:docPr id="782021898" name="" title=""/>
             <wp:cNvGraphicFramePr>
               <a:graphicFrameLocks noChangeAspect="1"/>
             </wp:cNvGraphicFramePr>
@@ -2136,7 +2153,7 @@
           <wp:inline wp14:editId="43EEF5A4" wp14:anchorId="3579B4C7">
             <wp:extent cx="5152072" cy="3429000"/>
             <wp:effectExtent l="0" t="0" r="0" b="0"/>
-            <wp:docPr id="663641823" name="" title=""/>
+            <wp:docPr id="1148765302" name="" title=""/>
             <wp:cNvGraphicFramePr>
               <a:graphicFrameLocks noChangeAspect="1"/>
             </wp:cNvGraphicFramePr>
@@ -2227,7 +2244,7 @@
           <wp:inline wp14:editId="2CD2FEBD" wp14:anchorId="0F0129B9">
             <wp:extent cx="5152072" cy="3429000"/>
             <wp:effectExtent l="0" t="0" r="0" b="0"/>
-            <wp:docPr id="663641823" name="" title=""/>
+            <wp:docPr id="407665746" name="" title=""/>
             <wp:cNvGraphicFramePr>
               <a:graphicFrameLocks noChangeAspect="1"/>
             </wp:cNvGraphicFramePr>
@@ -2416,7 +2433,7 @@
           <wp:inline wp14:editId="1E98EFF0" wp14:anchorId="32143792">
             <wp:extent cx="5152072" cy="3429000"/>
             <wp:effectExtent l="0" t="0" r="0" b="0"/>
-            <wp:docPr id="663641823" name="" title=""/>
+            <wp:docPr id="978160381" name="" title=""/>
             <wp:cNvGraphicFramePr>
               <a:graphicFrameLocks noChangeAspect="1"/>
             </wp:cNvGraphicFramePr>
@@ -2508,7 +2525,7 @@
           <wp:inline wp14:editId="6CA25CE5" wp14:anchorId="6107C81B">
             <wp:extent cx="5152072" cy="3429000"/>
             <wp:effectExtent l="0" t="0" r="0" b="0"/>
-            <wp:docPr id="663641823" name="" title=""/>
+            <wp:docPr id="1339584980" name="" title=""/>
             <wp:cNvGraphicFramePr>
               <a:graphicFrameLocks noChangeAspect="1"/>
             </wp:cNvGraphicFramePr>
@@ -2614,7 +2631,7 @@
           <wp:inline wp14:editId="3C650619" wp14:anchorId="458E24F8">
             <wp:extent cx="5152072" cy="3429000"/>
             <wp:effectExtent l="0" t="0" r="0" b="0"/>
-            <wp:docPr id="663641823" name="" title=""/>
+            <wp:docPr id="1845540512" name="" title=""/>
             <wp:cNvGraphicFramePr>
               <a:graphicFrameLocks noChangeAspect="1"/>
             </wp:cNvGraphicFramePr>
@@ -2854,7 +2871,7 @@
           <wp:inline wp14:editId="42035423" wp14:anchorId="0E9212AD">
             <wp:extent cx="5152072" cy="3429000"/>
             <wp:effectExtent l="0" t="0" r="0" b="0"/>
-            <wp:docPr id="663641823" name="" title=""/>
+            <wp:docPr id="1576743833" name="" title=""/>
             <wp:cNvGraphicFramePr>
               <a:graphicFrameLocks noChangeAspect="1"/>
             </wp:cNvGraphicFramePr>
@@ -2960,7 +2977,7 @@
           <wp:inline wp14:editId="7DFA1752" wp14:anchorId="0FF9F812">
             <wp:extent cx="5152072" cy="3429000"/>
             <wp:effectExtent l="0" t="0" r="0" b="0"/>
-            <wp:docPr id="663641823" name="" title=""/>
+            <wp:docPr id="1343855136" name="" title=""/>
             <wp:cNvGraphicFramePr>
               <a:graphicFrameLocks noChangeAspect="1"/>
             </wp:cNvGraphicFramePr>
@@ -3083,7 +3100,7 @@
           <wp:inline wp14:editId="362F5DDF" wp14:anchorId="4900B897">
             <wp:extent cx="5152072" cy="3429000"/>
             <wp:effectExtent l="0" t="0" r="0" b="0"/>
-            <wp:docPr id="663641823" name="" title=""/>
+            <wp:docPr id="1335695948" name="" title=""/>
             <wp:cNvGraphicFramePr>
               <a:graphicFrameLocks noChangeAspect="1"/>
             </wp:cNvGraphicFramePr>
@@ -3416,7 +3433,7 @@
           <wp:inline wp14:editId="3F8637D5" wp14:anchorId="766EC6A4">
             <wp:extent cx="5152072" cy="3429000"/>
             <wp:effectExtent l="0" t="0" r="0" b="0"/>
-            <wp:docPr id="663641823" name="" title=""/>
+            <wp:docPr id="1037166774" name="" title=""/>
             <wp:cNvGraphicFramePr>
               <a:graphicFrameLocks noChangeAspect="1"/>
             </wp:cNvGraphicFramePr>
@@ -3717,7 +3734,7 @@
           <wp:inline wp14:editId="6B19BFE8" wp14:anchorId="4C607862">
             <wp:extent cx="5152072" cy="3429000"/>
             <wp:effectExtent l="0" t="0" r="0" b="0"/>
-            <wp:docPr id="663641823" name="" title=""/>
+            <wp:docPr id="151525021" name="" title=""/>
             <wp:cNvGraphicFramePr>
               <a:graphicFrameLocks noChangeAspect="1"/>
             </wp:cNvGraphicFramePr>
@@ -3817,7 +3834,7 @@
           <wp:inline wp14:editId="13EB5C37" wp14:anchorId="6722EE09">
             <wp:extent cx="5152072" cy="3429000"/>
             <wp:effectExtent l="0" t="0" r="0" b="0"/>
-            <wp:docPr id="663641823" name="" title=""/>
+            <wp:docPr id="1717734311" name="" title=""/>
             <wp:cNvGraphicFramePr>
               <a:graphicFrameLocks noChangeAspect="1"/>
             </wp:cNvGraphicFramePr>
@@ -3924,7 +3941,7 @@
           <wp:inline wp14:editId="49D4C5A9" wp14:anchorId="303BEF18">
             <wp:extent cx="5152072" cy="3429000"/>
             <wp:effectExtent l="0" t="0" r="0" b="0"/>
-            <wp:docPr id="663641823" name="" title=""/>
+            <wp:docPr id="1237215057" name="" title=""/>
             <wp:cNvGraphicFramePr>
               <a:graphicFrameLocks noChangeAspect="1"/>
             </wp:cNvGraphicFramePr>
@@ -4122,7 +4139,7 @@
           <wp:inline wp14:editId="46105F99" wp14:anchorId="658DD6F5">
             <wp:extent cx="3471862" cy="5786438"/>
             <wp:effectExtent l="0" t="0" r="0" b="0"/>
-            <wp:docPr id="469279136" name="" title=""/>
+            <wp:docPr id="567610630" name="" title=""/>
             <wp:cNvGraphicFramePr>
               <a:graphicFrameLocks noChangeAspect="1"/>
             </wp:cNvGraphicFramePr>
@@ -4214,7 +4231,7 @@
           <wp:inline wp14:editId="2ADF0140" wp14:anchorId="156BA29F">
             <wp:extent cx="3471862" cy="5786438"/>
             <wp:effectExtent l="0" t="0" r="0" b="0"/>
-            <wp:docPr id="469279136" name="" title=""/>
+            <wp:docPr id="1134549412" name="" title=""/>
             <wp:cNvGraphicFramePr>
               <a:graphicFrameLocks noChangeAspect="1"/>
             </wp:cNvGraphicFramePr>
@@ -4933,7 +4950,7 @@
           <wp:inline wp14:editId="58C7D275" wp14:anchorId="5DAA242B">
             <wp:extent cx="3471862" cy="5786438"/>
             <wp:effectExtent l="0" t="0" r="0" b="0"/>
-            <wp:docPr id="469279136" name="" title=""/>
+            <wp:docPr id="767914128" name="" title=""/>
             <wp:cNvGraphicFramePr>
               <a:graphicFrameLocks noChangeAspect="1"/>
             </wp:cNvGraphicFramePr>
@@ -5026,7 +5043,7 @@
           <wp:inline wp14:editId="3FC77D0F" wp14:anchorId="71714B25">
             <wp:extent cx="3471862" cy="5786438"/>
             <wp:effectExtent l="0" t="0" r="0" b="0"/>
-            <wp:docPr id="469279136" name="" title=""/>
+            <wp:docPr id="1779014664" name="" title=""/>
             <wp:cNvGraphicFramePr>
               <a:graphicFrameLocks noChangeAspect="1"/>
             </wp:cNvGraphicFramePr>
@@ -5165,7 +5182,7 @@
           <wp:inline wp14:editId="75BEC808" wp14:anchorId="1E87D172">
             <wp:extent cx="3471862" cy="5786438"/>
             <wp:effectExtent l="0" t="0" r="0" b="0"/>
-            <wp:docPr id="469279136" name="" title=""/>
+            <wp:docPr id="245704399" name="" title=""/>
             <wp:cNvGraphicFramePr>
               <a:graphicFrameLocks noChangeAspect="1"/>
             </wp:cNvGraphicFramePr>
@@ -5258,7 +5275,7 @@
           <wp:inline wp14:editId="1524CD0E" wp14:anchorId="1B9B136B">
             <wp:extent cx="3471862" cy="5786438"/>
             <wp:effectExtent l="0" t="0" r="0" b="0"/>
-            <wp:docPr id="469279136" name="" title=""/>
+            <wp:docPr id="799283183" name="" title=""/>
             <wp:cNvGraphicFramePr>
               <a:graphicFrameLocks noChangeAspect="1"/>
             </wp:cNvGraphicFramePr>
@@ -5526,7 +5543,7 @@
           <wp:inline wp14:editId="075F2024" wp14:anchorId="26B69B9D">
             <wp:extent cx="5152072" cy="3146108"/>
             <wp:effectExtent l="0" t="0" r="0" b="0"/>
-            <wp:docPr id="469279136" name="" title=""/>
+            <wp:docPr id="1807957107" name="" title=""/>
             <wp:cNvGraphicFramePr>
               <a:graphicFrameLocks noChangeAspect="1"/>
             </wp:cNvGraphicFramePr>
@@ -5755,7 +5772,7 @@
           <wp:inline wp14:editId="6418F4AC" wp14:anchorId="35B153AF">
             <wp:extent cx="5152072" cy="2160270"/>
             <wp:effectExtent l="0" t="0" r="0" b="0"/>
-            <wp:docPr id="469279136" name="" title=""/>
+            <wp:docPr id="1375599455" name="" title=""/>
             <wp:cNvGraphicFramePr>
               <a:graphicFrameLocks noChangeAspect="1"/>
             </wp:cNvGraphicFramePr>
@@ -5909,7 +5926,7 @@
           <wp:inline wp14:editId="4A423901" wp14:anchorId="64C48A3E">
             <wp:extent cx="5143500" cy="3429000"/>
             <wp:effectExtent l="0" t="0" r="0" b="0"/>
-            <wp:docPr id="469279136" name="" title=""/>
+            <wp:docPr id="1644473164" name="" title=""/>
             <wp:cNvGraphicFramePr>
               <a:graphicFrameLocks noChangeAspect="1"/>
             </wp:cNvGraphicFramePr>
@@ -6158,7 +6175,7 @@
           <wp:inline wp14:editId="59FEE4C3" wp14:anchorId="4EBABF39">
             <wp:extent cx="5152072" cy="3429000"/>
             <wp:effectExtent l="0" t="0" r="0" b="0"/>
-            <wp:docPr id="469279136" name="" title=""/>
+            <wp:docPr id="1029097081" name="" title=""/>
             <wp:cNvGraphicFramePr>
               <a:graphicFrameLocks noChangeAspect="1"/>
             </wp:cNvGraphicFramePr>
@@ -6332,7 +6349,7 @@
           <wp:inline wp14:editId="4CC41892" wp14:anchorId="0A14071F">
             <wp:extent cx="5152072" cy="3429000"/>
             <wp:effectExtent l="0" t="0" r="0" b="0"/>
-            <wp:docPr id="469279136" name="" title=""/>
+            <wp:docPr id="1099708121" name="" title=""/>
             <wp:cNvGraphicFramePr>
               <a:graphicFrameLocks noChangeAspect="1"/>
             </wp:cNvGraphicFramePr>

</xml_diff>